<commit_message>
Completed Monster Details and Habits List currently adding Create new Habit View
</commit_message>
<xml_diff>
--- a/Script for Mid-Course Project.docx
+++ b/Script for Mid-Course Project.docx
@@ -3,13 +3,17 @@
 <w:document xmlns:wpc="http://schemas.microsoft.com/office/word/2010/wordprocessingCanvas" xmlns:cx="http://schemas.microsoft.com/office/drawing/2014/chartex" xmlns:cx1="http://schemas.microsoft.com/office/drawing/2015/9/8/chartex" xmlns:cx2="http://schemas.microsoft.com/office/drawing/2015/10/21/chartex" xmlns:cx3="http://schemas.microsoft.com/office/drawing/2016/5/9/chartex" xmlns:cx4="http://schemas.microsoft.com/office/drawing/2016/5/10/chartex" xmlns:cx5="http://schemas.microsoft.com/office/drawing/2016/5/11/chartex" xmlns:cx6="http://schemas.microsoft.com/office/drawing/2016/5/12/chartex" xmlns:cx7="http://schemas.microsoft.com/office/drawing/2016/5/13/chartex" xmlns:cx8="http://schemas.microsoft.com/office/drawing/2016/5/14/chartex" xmlns:mc="http://schemas.openxmlformats.org/markup-compatibility/2006" xmlns:aink="http://schemas.microsoft.com/office/drawing/2016/ink" xmlns:am3d="http://schemas.microsoft.com/office/drawing/2017/model3d" xmlns:o="urn:schemas-microsoft-com:office:office" xmlns:r="http://schemas.openxmlformats.org/officeDocument/2006/relationships" xmlns:m="http://schemas.openxmlformats.org/officeDocument/2006/math" xmlns:v="urn:schemas-microsoft-com:vml" xmlns:wp14="http://schemas.microsoft.com/office/word/2010/wordprocessingDrawing" xmlns:wp="http://schemas.openxmlformats.org/drawingml/2006/wordprocessingDrawing" xmlns:w10="urn:schemas-microsoft-com:office:word" xmlns:w="http://schemas.openxmlformats.org/wordprocessingml/2006/main" xmlns:w14="http://schemas.microsoft.com/office/word/2010/wordml" xmlns:w15="http://schemas.microsoft.com/office/word/2012/wordml" xmlns:w16cex="http://schemas.microsoft.com/office/word/2018/wordml/cex" xmlns:w16cid="http://schemas.microsoft.com/office/word/2016/wordml/cid" xmlns:w16="http://schemas.microsoft.com/office/word/2018/wordml" xmlns:w16sdtdh="http://schemas.microsoft.com/office/word/2020/wordml/sdtdatahash" xmlns:w16se="http://schemas.microsoft.com/office/word/2015/wordml/symex" xmlns:wpg="http://schemas.microsoft.com/office/word/2010/wordprocessingGroup" xmlns:wpi="http://schemas.microsoft.com/office/word/2010/wordprocessingInk" xmlns:wne="http://schemas.microsoft.com/office/word/2006/wordml" xmlns:wps="http://schemas.microsoft.com/office/word/2010/wordprocessingShape" mc:Ignorable="w14 w15 w16se w16cid w16 w16cex w16sdtdh wp14">
   <w:body>
     <w:p>
-      <w:proofErr w:type="gramStart"/>
-      <w:r>
-        <w:t>Hi</w:t>
-      </w:r>
-      <w:proofErr w:type="gramEnd"/>
-      <w:r>
-        <w:t xml:space="preserve"> My name is Jacob and I’ll be showcasing my Monster Hunter Journal Application. </w:t>
+      <w:r>
+        <w:t>Hi,</w:t>
+      </w:r>
+      <w:r>
+        <w:t xml:space="preserve"> </w:t>
+      </w:r>
+      <w:r>
+        <w:t>my</w:t>
+      </w:r>
+      <w:r>
+        <w:t xml:space="preserve"> name is Jacob and I’ll be showcasing my Monster Hunter Journal Application. </w:t>
       </w:r>
       <w:r>
         <w:br/>
@@ -34,32 +38,36 @@
         <w:t>I’ve been having a lot of fun</w:t>
       </w:r>
       <w:r>
-        <w:t xml:space="preserve"> but sometimes it’s hard to keep track of all the numerous monsters in the game and </w:t>
-      </w:r>
-      <w:r>
-        <w:t>remember</w:t>
+        <w:t xml:space="preserve"> but sometimes it’s hard to keep track of all the numerous monsters in the game</w:t>
+      </w:r>
+      <w:r>
+        <w:t xml:space="preserve">, what does each one like to </w:t>
+      </w:r>
+      <w:r>
+        <w:t>do,</w:t>
+      </w:r>
+      <w:r>
+        <w:t xml:space="preserve"> or</w:t>
+      </w:r>
+      <w:r>
+        <w:t xml:space="preserve"> importantly</w:t>
+      </w:r>
+      <w:r>
+        <w:t xml:space="preserve"> whose hunted the biggest monster out of me and of all my friends?</w:t>
+      </w:r>
+    </w:p>
+    <w:p>
+      <w:r>
+        <w:t xml:space="preserve">This is where my application comes in. The app lets you and your friends record all your hunt attempts on various monsters. Which means you can compare times or check on </w:t>
+      </w:r>
+      <w:r>
+        <w:t>monsters’</w:t>
       </w:r>
       <w:r>
         <w:t xml:space="preserve"> </w:t>
       </w:r>
       <w:r>
-        <w:t xml:space="preserve">how to </w:t>
-      </w:r>
-      <w:r>
-        <w:t xml:space="preserve">counter their various attacks. Does this one shoot fire from </w:t>
-      </w:r>
-      <w:proofErr w:type="gramStart"/>
-      <w:r>
-        <w:t>it’s</w:t>
-      </w:r>
-      <w:proofErr w:type="gramEnd"/>
-      <w:r>
-        <w:t xml:space="preserve"> mouth? Does this hide in the corners of caves?</w:t>
-      </w:r>
-    </w:p>
-    <w:p>
-      <w:r>
-        <w:t>This is where my application comes in. The app lets you and your friends record all your hunt attempts on various monsters. Which means you can compare times or check on monsters to see how best to combat their various moves.</w:t>
+        <w:t>details to prepare for their hunts.</w:t>
       </w:r>
     </w:p>
     <w:p>
@@ -125,7 +133,76 @@
     </w:p>
     <w:p>
       <w:r>
-        <w:t>Throughout our projects we used Agile. More specifically we utilised the scrum methodology. This consisted of creating Kanban boards that we used to manage our projects, incremental development which mean we always had a demo-able application from the earliest possible stage, and this was all accomplished with daily sprint planning, reviews, and retrospectives. Now I will pass it onto Chris.</w:t>
+        <w:t>Throughout our projects we utilised the scrum methodology.</w:t>
+      </w:r>
+      <w:r>
+        <w:t xml:space="preserve"> Our project was done over the course of a week, so we split our sprints into days which always started with a stand-up to check up on everyone’s progress. The </w:t>
+      </w:r>
+      <w:r>
+        <w:t>daily sprints</w:t>
+      </w:r>
+      <w:r>
+        <w:t xml:space="preserve"> ended </w:t>
+      </w:r>
+      <w:r>
+        <w:t xml:space="preserve">with </w:t>
+      </w:r>
+      <w:r>
+        <w:t>retros that helped us to reflect and improve for the sprint the day after.</w:t>
+      </w:r>
+    </w:p>
+    <w:p>
+      <w:r>
+        <w:t xml:space="preserve">For the bigger scope we used Kanban boards on GitHub like the one you see below, which </w:t>
+      </w:r>
+      <w:r>
+        <w:t xml:space="preserve">we used to manage our projects, </w:t>
+      </w:r>
+      <w:r>
+        <w:t xml:space="preserve">the </w:t>
+      </w:r>
+      <w:r>
+        <w:t>incremental development mean</w:t>
+      </w:r>
+      <w:r>
+        <w:t>s</w:t>
+      </w:r>
+      <w:r>
+        <w:t xml:space="preserve"> we always had a demo-able application from the earliest possible stage</w:t>
+      </w:r>
+      <w:r>
+        <w:t xml:space="preserve"> which we would show in our stand-ups and retros. </w:t>
+      </w:r>
+    </w:p>
+    <w:p>
+      <w:r>
+        <w:t>The process was repeated</w:t>
+      </w:r>
+      <w:r>
+        <w:t xml:space="preserve"> </w:t>
+      </w:r>
+      <w:r>
+        <w:t>until we had all reached our MVP.</w:t>
+      </w:r>
+    </w:p>
+    <w:p>
+      <w:r>
+        <w:t>I will</w:t>
+      </w:r>
+      <w:r>
+        <w:t xml:space="preserve"> now</w:t>
+      </w:r>
+      <w:r>
+        <w:t xml:space="preserve"> pass it onto </w:t>
+      </w:r>
+      <w:r>
+        <w:t>Ronil</w:t>
+      </w:r>
+      <w:r>
+        <w:t xml:space="preserve"> to talk about the Project Process</w:t>
+      </w:r>
+      <w:r>
+        <w:t>.</w:t>
       </w:r>
     </w:p>
     <w:sectPr>

</xml_diff>